<commit_message>
Tổng hợp bài của anh em
</commit_message>
<xml_diff>
--- a/Tài liệu báo cáo_nadung_tonghop.docx
+++ b/Tài liệu báo cáo_nadung_tonghop.docx
@@ -14,1115 +14,20 @@
       </w:pPr>
       <w:r>
         <w:rPr>
+          <w:b/>
+          <w:color w:val="000000" w:themeColor="text1"/>
+          <w:szCs w:val="28"/>
+        </w:rPr>
+        <w:br w:type="page"/>
+      </w:r>
+      <w:r>
+        <w:rPr>
           <w:rFonts w:eastAsiaTheme="minorHAnsi"/>
           <w:b/>
           <w:bCs/>
           <w:noProof/>
           <w:color w:val="000000" w:themeColor="text1"/>
         </w:rPr>
-        <mc:AlternateContent>
-          <mc:Choice Requires="wps">
-            <w:drawing>
-              <wp:anchor distT="0" distB="0" distL="114300" distR="114300" simplePos="0" relativeHeight="251661312" behindDoc="0" locked="0" layoutInCell="1" allowOverlap="1" wp14:anchorId="1287F984" wp14:editId="057BFCCC">
-                <wp:simplePos x="0" y="0"/>
-                <wp:positionH relativeFrom="column">
-                  <wp:posOffset>0</wp:posOffset>
-                </wp:positionH>
-                <wp:positionV relativeFrom="paragraph">
-                  <wp:posOffset>0</wp:posOffset>
-                </wp:positionV>
-                <wp:extent cx="5892800" cy="8668512"/>
-                <wp:effectExtent l="0" t="0" r="12700" b="18415"/>
-                <wp:wrapNone/>
-                <wp:docPr id="2" name="Text Box 2"/>
-                <wp:cNvGraphicFramePr/>
-                <a:graphic xmlns:a="http://schemas.openxmlformats.org/drawingml/2006/main">
-                  <a:graphicData uri="http://schemas.microsoft.com/office/word/2010/wordprocessingShape">
-                    <wps:wsp>
-                      <wps:cNvSpPr txBox="1"/>
-                      <wps:spPr>
-                        <a:xfrm>
-                          <a:off x="0" y="0"/>
-                          <a:ext cx="5892800" cy="8668512"/>
-                        </a:xfrm>
-                        <a:prstGeom prst="rect">
-                          <a:avLst/>
-                        </a:prstGeom>
-                        <a:solidFill>
-                          <a:schemeClr val="lt1"/>
-                        </a:solidFill>
-                        <a:ln w="12700" cmpd="thickThin">
-                          <a:solidFill>
-                            <a:schemeClr val="tx1"/>
-                          </a:solidFill>
-                        </a:ln>
-                      </wps:spPr>
-                      <wps:txbx>
-                        <w:txbxContent>
-                          <w:p>
-                            <w:pPr>
-                              <w:spacing w:line="240" w:lineRule="auto"/>
-                              <w:jc w:val="center"/>
-                              <w:rPr>
-                                <w:b/>
-                                <w:bCs/>
-                              </w:rPr>
-                            </w:pPr>
-                          </w:p>
-                          <w:p>
-                            <w:pPr>
-                              <w:spacing w:line="240" w:lineRule="auto"/>
-                              <w:jc w:val="center"/>
-                            </w:pPr>
-                            <w:r>
-                              <w:rPr>
-                                <w:b/>
-                                <w:bCs/>
-                              </w:rPr>
-                              <w:t>CÔNG TY CỔ PHẦN MISA JSC</w:t>
-                            </w:r>
-                          </w:p>
-                          <w:p>
-                            <w:pPr>
-                              <w:jc w:val="center"/>
-                              <w:rPr>
-                                <w:sz w:val="36"/>
-                                <w:szCs w:val="36"/>
-                              </w:rPr>
-                            </w:pPr>
-                            <w:r>
-                              <w:rPr>
-                                <w:b/>
-                                <w:sz w:val="34"/>
-                                <w:szCs w:val="34"/>
-                              </w:rPr>
-                              <w:t>---</w:t>
-                            </w:r>
-                            <w:r>
-                              <w:rPr>
-                                <w:b/>
-                                <w:sz w:val="34"/>
-                                <w:szCs w:val="34"/>
-                              </w:rPr>
-                              <w:sym w:font="Wingdings" w:char="F097"/>
-                            </w:r>
-                            <w:r>
-                              <w:rPr>
-                                <w:sz w:val="34"/>
-                                <w:szCs w:val="34"/>
-                              </w:rPr>
-                              <w:sym w:font="Wingdings" w:char="F026"/>
-                            </w:r>
-                            <w:r>
-                              <w:rPr>
-                                <w:b/>
-                                <w:sz w:val="34"/>
-                                <w:szCs w:val="34"/>
-                              </w:rPr>
-                              <w:sym w:font="Wingdings" w:char="F096"/>
-                            </w:r>
-                            <w:r>
-                              <w:rPr>
-                                <w:b/>
-                                <w:sz w:val="34"/>
-                                <w:szCs w:val="34"/>
-                              </w:rPr>
-                              <w:t>---</w:t>
-                            </w:r>
-                          </w:p>
-                          <w:p>
-                            <w:pPr>
-                              <w:pStyle w:val="BodyText"/>
-                              <w:rPr>
-                                <w:b/>
-                              </w:rPr>
-                            </w:pPr>
-                          </w:p>
-                          <w:p>
-                            <w:pPr>
-                              <w:pStyle w:val="BodyText"/>
-                              <w:ind w:firstLine="0"/>
-                              <w:jc w:val="center"/>
-                              <w:rPr>
-                                <w:b/>
-                              </w:rPr>
-                            </w:pPr>
-                            <w:r>
-                              <w:rPr>
-                                <w:noProof/>
-                                <w:lang w:val="en-US"/>
-                              </w:rPr>
-                              <w:drawing>
-                                <wp:inline distT="0" distB="0" distL="0" distR="0" wp14:anchorId="389F6F02" wp14:editId="32051E2D">
-                                  <wp:extent cx="1400175" cy="571500"/>
-                                  <wp:effectExtent l="0" t="0" r="9525" b="0"/>
-                                  <wp:docPr id="36" name="Graphic 36"/>
-                                  <wp:cNvGraphicFramePr>
-                                    <a:graphicFrameLocks xmlns:a="http://schemas.openxmlformats.org/drawingml/2006/main" noChangeAspect="1"/>
-                                  </wp:cNvGraphicFramePr>
-                                  <a:graphic xmlns:a="http://schemas.openxmlformats.org/drawingml/2006/main">
-                                    <a:graphicData uri="http://schemas.openxmlformats.org/drawingml/2006/picture">
-                                      <pic:pic xmlns:pic="http://schemas.openxmlformats.org/drawingml/2006/picture">
-                                        <pic:nvPicPr>
-                                          <pic:cNvPr id="1" name=""/>
-                                          <pic:cNvPicPr/>
-                                        </pic:nvPicPr>
-                                        <pic:blipFill>
-                                          <a:blip r:embed="rId8">
-                                            <a:extLst>
-                                              <a:ext uri="{96DAC541-7B7A-43D3-8B79-37D633B846F1}">
-                                                <asvg:svgBlip xmlns:asvg="http://schemas.microsoft.com/office/drawing/2016/SVG/main" xmlns:w16cid="http://schemas.microsoft.com/office/word/2016/wordml/cid" xmlns:w="http://schemas.openxmlformats.org/wordprocessingml/2006/main" xmlns:w10="urn:schemas-microsoft-com:office:word" xmlns:v="urn:schemas-microsoft-com:vml" xmlns:o="urn:schemas-microsoft-com:office:office" xmlns:am3d="http://schemas.microsoft.com/office/drawing/2017/model3d" xmlns:aink="http://schemas.microsoft.com/office/drawing/2016/ink" xmlns:cx8="http://schemas.microsoft.com/office/drawing/2016/5/14/chartex" xmlns:cx7="http://schemas.microsoft.com/office/drawing/2016/5/13/chartex" xmlns:cx6="http://schemas.microsoft.com/office/drawing/2016/5/12/chartex" xmlns:cx5="http://schemas.microsoft.com/office/drawing/2016/5/11/chartex" xmlns:cx4="http://schemas.microsoft.com/office/drawing/2016/5/10/chartex" xmlns:cx3="http://schemas.microsoft.com/office/drawing/2016/5/9/chartex" xmlns:cx2="http://schemas.microsoft.com/office/drawing/2015/10/21/chartex" xmlns:cx1="http://schemas.microsoft.com/office/drawing/2015/9/8/chartex" xmlns="" r:embed="rId9"/>
-                                              </a:ext>
-                                            </a:extLst>
-                                          </a:blip>
-                                          <a:stretch>
-                                            <a:fillRect/>
-                                          </a:stretch>
-                                        </pic:blipFill>
-                                        <pic:spPr>
-                                          <a:xfrm>
-                                            <a:off x="0" y="0"/>
-                                            <a:ext cx="1400175" cy="571500"/>
-                                          </a:xfrm>
-                                          <a:prstGeom prst="rect">
-                                            <a:avLst/>
-                                          </a:prstGeom>
-                                        </pic:spPr>
-                                      </pic:pic>
-                                    </a:graphicData>
-                                  </a:graphic>
-                                </wp:inline>
-                              </w:drawing>
-                            </w:r>
-                          </w:p>
-                          <w:p>
-                            <w:pPr>
-                              <w:pStyle w:val="BodyText"/>
-                              <w:ind w:firstLine="0"/>
-                              <w:jc w:val="center"/>
-                              <w:rPr>
-                                <w:b/>
-                                <w:lang w:val="en-US"/>
-                              </w:rPr>
-                            </w:pPr>
-                            <w:r>
-                              <w:rPr>
-                                <w:b/>
-                                <w:lang w:val="en-US"/>
-                              </w:rPr>
-                              <w:t>NGÀY HỘI SẢN XUẤT</w:t>
-                            </w:r>
-                          </w:p>
-                          <w:p>
-                            <w:pPr>
-                              <w:pStyle w:val="BodyText"/>
-                              <w:spacing w:before="4"/>
-                              <w:ind w:firstLine="0"/>
-                              <w:rPr>
-                                <w:b/>
-                              </w:rPr>
-                            </w:pPr>
-                            <w:r>
-                              <w:rPr>
-                                <w:b/>
-                              </w:rPr>
-                              <w:tab/>
-                            </w:r>
-                          </w:p>
-                          <w:p>
-                            <w:pPr>
-                              <w:ind w:right="41"/>
-                              <w:rPr>
-                                <w:i/>
-                                <w:iCs/>
-                                <w:szCs w:val="28"/>
-                                <w:lang w:val="vi-VN"/>
-                              </w:rPr>
-                            </w:pPr>
-                          </w:p>
-                          <w:p>
-                            <w:pPr>
-                              <w:ind w:right="41"/>
-                              <w:rPr>
-                                <w:i/>
-                                <w:iCs/>
-                                <w:szCs w:val="28"/>
-                                <w:lang w:val="vi-VN"/>
-                              </w:rPr>
-                            </w:pPr>
-                          </w:p>
-                          <w:p>
-                            <w:pPr>
-                              <w:pStyle w:val="BodyText"/>
-                              <w:ind w:firstLine="0"/>
-                              <w:jc w:val="center"/>
-                              <w:rPr>
-                                <w:b/>
-                                <w:sz w:val="36"/>
-                                <w:szCs w:val="36"/>
-                                <w:shd w:val="clear" w:color="auto" w:fill="FFFFFF"/>
-                                <w:lang w:val="en-US"/>
-                              </w:rPr>
-                            </w:pPr>
-                            <w:r>
-                              <w:rPr>
-                                <w:b/>
-                                <w:sz w:val="36"/>
-                                <w:szCs w:val="36"/>
-                                <w:shd w:val="clear" w:color="auto" w:fill="FFFFFF"/>
-                                <w:lang w:val="vi-VN"/>
-                              </w:rPr>
-                              <w:t>NGHIÊN CỨU GIẢI PHÁP</w:t>
-                            </w:r>
-                            <w:r>
-                              <w:rPr>
-                                <w:b/>
-                                <w:sz w:val="36"/>
-                                <w:szCs w:val="36"/>
-                                <w:shd w:val="clear" w:color="auto" w:fill="FFFFFF"/>
-                                <w:lang w:val="en-US"/>
-                              </w:rPr>
-                              <w:t xml:space="preserve"> </w:t>
-                            </w:r>
-                            <w:r>
-                              <w:rPr>
-                                <w:b/>
-                                <w:sz w:val="36"/>
-                                <w:szCs w:val="36"/>
-                                <w:shd w:val="clear" w:color="auto" w:fill="FFFFFF"/>
-                                <w:lang w:val="vi-VN"/>
-                              </w:rPr>
-                              <w:t>ĐỒNG BỘ DỮ LIỆU REAL-TIME</w:t>
-                            </w:r>
-                            <w:r>
-                              <w:rPr>
-                                <w:b/>
-                                <w:sz w:val="36"/>
-                                <w:szCs w:val="36"/>
-                                <w:shd w:val="clear" w:color="auto" w:fill="FFFFFF"/>
-                                <w:lang w:val="en-US"/>
-                              </w:rPr>
-                              <w:t xml:space="preserve">  </w:t>
-                            </w:r>
-                            <w:r>
-                              <w:rPr>
-                                <w:b/>
-                                <w:sz w:val="36"/>
-                                <w:szCs w:val="36"/>
-                                <w:shd w:val="clear" w:color="auto" w:fill="FFFFFF"/>
-                                <w:lang w:val="vi-VN"/>
-                              </w:rPr>
-                              <w:t>GIỮA SQL VÀ ELASTICSEARCH</w:t>
-                            </w:r>
-                            <w:r>
-                              <w:rPr>
-                                <w:b/>
-                                <w:sz w:val="36"/>
-                                <w:szCs w:val="36"/>
-                                <w:shd w:val="clear" w:color="auto" w:fill="FFFFFF"/>
-                                <w:lang w:val="en-US"/>
-                              </w:rPr>
-                              <w:t xml:space="preserve"> </w:t>
-                            </w:r>
-                            <w:r>
-                              <w:rPr>
-                                <w:b/>
-                                <w:sz w:val="36"/>
-                                <w:szCs w:val="36"/>
-                                <w:shd w:val="clear" w:color="auto" w:fill="FFFFFF"/>
-                                <w:lang w:val="vi-VN"/>
-                              </w:rPr>
-                              <w:t xml:space="preserve">ĐÁP ỨNG </w:t>
-                            </w:r>
-                            <w:r>
-                              <w:rPr>
-                                <w:b/>
-                                <w:sz w:val="36"/>
-                                <w:szCs w:val="36"/>
-                                <w:shd w:val="clear" w:color="auto" w:fill="FFFFFF"/>
-                                <w:lang w:val="en-US"/>
-                              </w:rPr>
-                              <w:t xml:space="preserve"> </w:t>
-                            </w:r>
-                            <w:r>
-                              <w:rPr>
-                                <w:b/>
-                                <w:sz w:val="36"/>
-                                <w:szCs w:val="36"/>
-                                <w:shd w:val="clear" w:color="auto" w:fill="FFFFFF"/>
-                                <w:lang w:val="vi-VN"/>
-                              </w:rPr>
-                              <w:t>TÌM KIẾM DỮ LIỆU LỚN</w:t>
-                            </w:r>
-                          </w:p>
-                          <w:p>
-                            <w:pPr>
-                              <w:pStyle w:val="BodyText"/>
-                              <w:ind w:firstLine="0"/>
-                              <w:jc w:val="center"/>
-                              <w:rPr>
-                                <w:b/>
-                                <w:sz w:val="36"/>
-                                <w:szCs w:val="36"/>
-                                <w:shd w:val="clear" w:color="auto" w:fill="FFFFFF"/>
-                                <w:lang w:val="vi-VN"/>
-                              </w:rPr>
-                            </w:pPr>
-                            <w:r>
-                              <w:rPr>
-                                <w:b/>
-                                <w:sz w:val="36"/>
-                                <w:szCs w:val="36"/>
-                                <w:shd w:val="clear" w:color="auto" w:fill="FFFFFF"/>
-                                <w:lang w:val="vi-VN"/>
-                              </w:rPr>
-                              <w:t>CHO CÁC SẢN PHẨM CỦA</w:t>
-                            </w:r>
-                            <w:r>
-                              <w:rPr>
-                                <w:b/>
-                                <w:sz w:val="36"/>
-                                <w:szCs w:val="36"/>
-                                <w:shd w:val="clear" w:color="auto" w:fill="FFFFFF"/>
-                                <w:lang w:val="en-US"/>
-                              </w:rPr>
-                              <w:t xml:space="preserve"> </w:t>
-                            </w:r>
-                            <w:r>
-                              <w:rPr>
-                                <w:b/>
-                                <w:sz w:val="36"/>
-                                <w:szCs w:val="36"/>
-                                <w:shd w:val="clear" w:color="auto" w:fill="FFFFFF"/>
-                                <w:lang w:val="vi-VN"/>
-                              </w:rPr>
-                              <w:t>MISA</w:t>
-                            </w:r>
-                          </w:p>
-                          <w:p>
-                            <w:pPr>
-                              <w:pStyle w:val="BodyText"/>
-                              <w:rPr>
-                                <w:b/>
-                                <w:lang w:val="vi-VN"/>
-                              </w:rPr>
-                            </w:pPr>
-                          </w:p>
-                          <w:p>
-                            <w:pPr>
-                              <w:pStyle w:val="Title"/>
-                              <w:spacing w:line="240" w:lineRule="auto"/>
-                              <w:ind w:left="0" w:right="41" w:firstLine="0"/>
-                              <w:rPr>
-                                <w:sz w:val="40"/>
-                                <w:szCs w:val="40"/>
-                                <w:lang w:val="en-US"/>
-                              </w:rPr>
-                            </w:pPr>
-                            <w:r>
-                              <w:rPr>
-                                <w:sz w:val="28"/>
-                                <w:szCs w:val="28"/>
-                                <w:lang w:val="en-US"/>
-                              </w:rPr>
-                              <w:t>BÁO CÁO NGHIÊN CỨU</w:t>
-                            </w:r>
-                          </w:p>
-                          <w:p>
-                            <w:pPr>
-                              <w:pStyle w:val="Title"/>
-                              <w:spacing w:line="240" w:lineRule="auto"/>
-                              <w:ind w:left="0" w:right="41" w:firstLine="0"/>
-                              <w:rPr>
-                                <w:sz w:val="28"/>
-                                <w:szCs w:val="28"/>
-                                <w:lang w:val="vi-VN"/>
-                              </w:rPr>
-                            </w:pPr>
-                            <w:r>
-                              <w:rPr>
-                                <w:sz w:val="28"/>
-                                <w:szCs w:val="28"/>
-                                <w:lang w:val="en-US"/>
-                              </w:rPr>
-                              <w:t>Nhóm</w:t>
-                            </w:r>
-                            <w:r>
-                              <w:rPr>
-                                <w:sz w:val="28"/>
-                                <w:szCs w:val="28"/>
-                                <w:lang w:val="vi-VN"/>
-                              </w:rPr>
-                              <w:t xml:space="preserve">: </w:t>
-                            </w:r>
-                            <w:r>
-                              <w:rPr>
-                                <w:sz w:val="28"/>
-                                <w:szCs w:val="28"/>
-                                <w:lang w:val="vi-VN"/>
-                              </w:rPr>
-                              <w:t>Dream Chaser From CRM</w:t>
-                            </w:r>
-                            <w:r>
-                              <w:rPr>
-                                <w:sz w:val="28"/>
-                                <w:szCs w:val="28"/>
-                                <w:lang w:val="vi-VN"/>
-                              </w:rPr>
-                              <w:t xml:space="preserve"> </w:t>
-                            </w:r>
-                          </w:p>
-                          <w:p>
-                            <w:pPr>
-                              <w:pStyle w:val="BodyText"/>
-                              <w:ind w:firstLine="0"/>
-                              <w:jc w:val="left"/>
-                              <w:rPr>
-                                <w:b/>
-                              </w:rPr>
-                            </w:pPr>
-                          </w:p>
-                          <w:p>
-                            <w:pPr>
-                              <w:pStyle w:val="BodyText"/>
-                              <w:ind w:firstLine="0"/>
-                              <w:jc w:val="left"/>
-                              <w:rPr>
-                                <w:b/>
-                              </w:rPr>
-                            </w:pPr>
-                          </w:p>
-                          <w:p>
-                            <w:pPr>
-                              <w:pStyle w:val="BodyText"/>
-                              <w:ind w:firstLine="0"/>
-                              <w:jc w:val="left"/>
-                              <w:rPr>
-                                <w:b/>
-                              </w:rPr>
-                            </w:pPr>
-                          </w:p>
-                          <w:p>
-                            <w:pPr>
-                              <w:pStyle w:val="BodyText"/>
-                              <w:jc w:val="left"/>
-                              <w:rPr>
-                                <w:b/>
-                              </w:rPr>
-                            </w:pPr>
-                          </w:p>
-                          <w:p>
-                            <w:pPr>
-                              <w:spacing w:before="223"/>
-                              <w:ind w:left="4090" w:right="1922" w:firstLine="230"/>
-                              <w:rPr>
-                                <w:b/>
-                                <w:szCs w:val="28"/>
-                              </w:rPr>
-                            </w:pPr>
-                          </w:p>
-                          <w:p>
-                            <w:pPr>
-                              <w:spacing w:before="0" w:after="0" w:line="240" w:lineRule="auto"/>
-                              <w:ind w:left="2880" w:right="1922" w:firstLine="720"/>
-                              <w:rPr>
-                                <w:b/>
-                                <w:szCs w:val="28"/>
-                              </w:rPr>
-                            </w:pPr>
-                            <w:r>
-                              <w:rPr>
-                                <w:b/>
-                                <w:szCs w:val="28"/>
-                              </w:rPr>
-                              <w:t>HÀ NỘI, 0</w:t>
-                            </w:r>
-                            <w:r>
-                              <w:rPr>
-                                <w:b/>
-                                <w:szCs w:val="28"/>
-                              </w:rPr>
-                              <w:t>8</w:t>
-                            </w:r>
-                            <w:r>
-                              <w:rPr>
-                                <w:b/>
-                                <w:szCs w:val="28"/>
-                                <w:lang w:val="vi-VN"/>
-                              </w:rPr>
-                              <w:t>-</w:t>
-                            </w:r>
-                            <w:r>
-                              <w:rPr>
-                                <w:b/>
-                                <w:szCs w:val="28"/>
-                              </w:rPr>
-                              <w:t>2022</w:t>
-                            </w:r>
-                          </w:p>
-                        </w:txbxContent>
-                      </wps:txbx>
-                      <wps:bodyPr rot="0" spcFirstLastPara="0" vertOverflow="overflow" horzOverflow="overflow" vert="horz" wrap="square" lIns="91440" tIns="45720" rIns="91440" bIns="45720" numCol="1" spcCol="0" rtlCol="0" fromWordArt="0" anchor="t" anchorCtr="0" forceAA="0" compatLnSpc="1">
-                        <a:prstTxWarp prst="textNoShape">
-                          <a:avLst/>
-                        </a:prstTxWarp>
-                        <a:noAutofit/>
-                      </wps:bodyPr>
-                    </wps:wsp>
-                  </a:graphicData>
-                </a:graphic>
-                <wp14:sizeRelV relativeFrom="margin">
-                  <wp14:pctHeight>0</wp14:pctHeight>
-                </wp14:sizeRelV>
-              </wp:anchor>
-            </w:drawing>
-          </mc:Choice>
-          <mc:Fallback>
-            <w:pict>
-              <v:shapetype w14:anchorId="1287F984" id="_x0000_t202" coordsize="21600,21600" o:spt="202" path="m,l,21600r21600,l21600,xe">
-                <v:stroke joinstyle="miter"/>
-                <v:path gradientshapeok="t" o:connecttype="rect"/>
-              </v:shapetype>
-              <v:shape id="Text Box 2" o:spid="_x0000_s1026" type="#_x0000_t202" style="position:absolute;margin-left:0;margin-top:0;width:464pt;height:682.55pt;z-index:251661312;visibility:visible;mso-wrap-style:square;mso-height-percent:0;mso-wrap-distance-left:9pt;mso-wrap-distance-top:0;mso-wrap-distance-right:9pt;mso-wrap-distance-bottom:0;mso-position-horizontal:absolute;mso-position-horizontal-relative:text;mso-position-vertical:absolute;mso-position-vertical-relative:text;mso-height-percent:0;mso-height-relative:margin;v-text-anchor:top" o:gfxdata="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" fillcolor="white [3201]" strokecolor="black [3213]" strokeweight="1pt">
-                <v:stroke linestyle="thickThin"/>
-                <v:textbox>
-                  <w:txbxContent>
-                    <w:p>
-                      <w:pPr>
-                        <w:spacing w:line="240" w:lineRule="auto"/>
-                        <w:jc w:val="center"/>
-                        <w:rPr>
-                          <w:b/>
-                          <w:bCs/>
-                        </w:rPr>
-                      </w:pPr>
-                    </w:p>
-                    <w:p>
-                      <w:pPr>
-                        <w:spacing w:line="240" w:lineRule="auto"/>
-                        <w:jc w:val="center"/>
-                      </w:pPr>
-                      <w:r>
-                        <w:rPr>
-                          <w:b/>
-                          <w:bCs/>
-                        </w:rPr>
-                        <w:t>CÔNG TY CỔ PHẦN MISA JSC</w:t>
-                      </w:r>
-                    </w:p>
-                    <w:p>
-                      <w:pPr>
-                        <w:jc w:val="center"/>
-                        <w:rPr>
-                          <w:sz w:val="36"/>
-                          <w:szCs w:val="36"/>
-                        </w:rPr>
-                      </w:pPr>
-                      <w:r>
-                        <w:rPr>
-                          <w:b/>
-                          <w:sz w:val="34"/>
-                          <w:szCs w:val="34"/>
-                        </w:rPr>
-                        <w:t>---</w:t>
-                      </w:r>
-                      <w:r>
-                        <w:rPr>
-                          <w:b/>
-                          <w:sz w:val="34"/>
-                          <w:szCs w:val="34"/>
-                        </w:rPr>
-                        <w:sym w:font="Wingdings" w:char="F097"/>
-                      </w:r>
-                      <w:r>
-                        <w:rPr>
-                          <w:sz w:val="34"/>
-                          <w:szCs w:val="34"/>
-                        </w:rPr>
-                        <w:sym w:font="Wingdings" w:char="F026"/>
-                      </w:r>
-                      <w:r>
-                        <w:rPr>
-                          <w:b/>
-                          <w:sz w:val="34"/>
-                          <w:szCs w:val="34"/>
-                        </w:rPr>
-                        <w:sym w:font="Wingdings" w:char="F096"/>
-                      </w:r>
-                      <w:r>
-                        <w:rPr>
-                          <w:b/>
-                          <w:sz w:val="34"/>
-                          <w:szCs w:val="34"/>
-                        </w:rPr>
-                        <w:t>---</w:t>
-                      </w:r>
-                    </w:p>
-                    <w:p>
-                      <w:pPr>
-                        <w:pStyle w:val="BodyText"/>
-                        <w:rPr>
-                          <w:b/>
-                        </w:rPr>
-                      </w:pPr>
-                    </w:p>
-                    <w:p>
-                      <w:pPr>
-                        <w:pStyle w:val="BodyText"/>
-                        <w:ind w:firstLine="0"/>
-                        <w:jc w:val="center"/>
-                        <w:rPr>
-                          <w:b/>
-                        </w:rPr>
-                      </w:pPr>
-                      <w:r>
-                        <w:rPr>
-                          <w:noProof/>
-                          <w:lang w:val="en-US"/>
-                        </w:rPr>
-                        <w:drawing>
-                          <wp:inline distT="0" distB="0" distL="0" distR="0" wp14:anchorId="389F6F02" wp14:editId="32051E2D">
-                            <wp:extent cx="1400175" cy="571500"/>
-                            <wp:effectExtent l="0" t="0" r="9525" b="0"/>
-                            <wp:docPr id="36" name="Graphic 36"/>
-                            <wp:cNvGraphicFramePr>
-                              <a:graphicFrameLocks xmlns:a="http://schemas.openxmlformats.org/drawingml/2006/main" noChangeAspect="1"/>
-                            </wp:cNvGraphicFramePr>
-                            <a:graphic xmlns:a="http://schemas.openxmlformats.org/drawingml/2006/main">
-                              <a:graphicData uri="http://schemas.openxmlformats.org/drawingml/2006/picture">
-                                <pic:pic xmlns:pic="http://schemas.openxmlformats.org/drawingml/2006/picture">
-                                  <pic:nvPicPr>
-                                    <pic:cNvPr id="1" name=""/>
-                                    <pic:cNvPicPr/>
-                                  </pic:nvPicPr>
-                                  <pic:blipFill>
-                                    <a:blip r:embed="rId8">
-                                      <a:extLst>
-                                        <a:ext uri="{96DAC541-7B7A-43D3-8B79-37D633B846F1}">
-                                          <asvg:svgBlip xmlns:asvg="http://schemas.microsoft.com/office/drawing/2016/SVG/main" xmlns:w16cid="http://schemas.microsoft.com/office/word/2016/wordml/cid" xmlns:w="http://schemas.openxmlformats.org/wordprocessingml/2006/main" xmlns:w10="urn:schemas-microsoft-com:office:word" xmlns:v="urn:schemas-microsoft-com:vml" xmlns:o="urn:schemas-microsoft-com:office:office" xmlns:am3d="http://schemas.microsoft.com/office/drawing/2017/model3d" xmlns:aink="http://schemas.microsoft.com/office/drawing/2016/ink" xmlns:cx8="http://schemas.microsoft.com/office/drawing/2016/5/14/chartex" xmlns:cx7="http://schemas.microsoft.com/office/drawing/2016/5/13/chartex" xmlns:cx6="http://schemas.microsoft.com/office/drawing/2016/5/12/chartex" xmlns:cx5="http://schemas.microsoft.com/office/drawing/2016/5/11/chartex" xmlns:cx4="http://schemas.microsoft.com/office/drawing/2016/5/10/chartex" xmlns:cx3="http://schemas.microsoft.com/office/drawing/2016/5/9/chartex" xmlns:cx2="http://schemas.microsoft.com/office/drawing/2015/10/21/chartex" xmlns:cx1="http://schemas.microsoft.com/office/drawing/2015/9/8/chartex" xmlns="" r:embed="rId9"/>
-                                        </a:ext>
-                                      </a:extLst>
-                                    </a:blip>
-                                    <a:stretch>
-                                      <a:fillRect/>
-                                    </a:stretch>
-                                  </pic:blipFill>
-                                  <pic:spPr>
-                                    <a:xfrm>
-                                      <a:off x="0" y="0"/>
-                                      <a:ext cx="1400175" cy="571500"/>
-                                    </a:xfrm>
-                                    <a:prstGeom prst="rect">
-                                      <a:avLst/>
-                                    </a:prstGeom>
-                                  </pic:spPr>
-                                </pic:pic>
-                              </a:graphicData>
-                            </a:graphic>
-                          </wp:inline>
-                        </w:drawing>
-                      </w:r>
-                    </w:p>
-                    <w:p>
-                      <w:pPr>
-                        <w:pStyle w:val="BodyText"/>
-                        <w:ind w:firstLine="0"/>
-                        <w:jc w:val="center"/>
-                        <w:rPr>
-                          <w:b/>
-                          <w:lang w:val="en-US"/>
-                        </w:rPr>
-                      </w:pPr>
-                      <w:r>
-                        <w:rPr>
-                          <w:b/>
-                          <w:lang w:val="en-US"/>
-                        </w:rPr>
-                        <w:t>NGÀY HỘI SẢN XUẤT</w:t>
-                      </w:r>
-                    </w:p>
-                    <w:p>
-                      <w:pPr>
-                        <w:pStyle w:val="BodyText"/>
-                        <w:spacing w:before="4"/>
-                        <w:ind w:firstLine="0"/>
-                        <w:rPr>
-                          <w:b/>
-                        </w:rPr>
-                      </w:pPr>
-                      <w:r>
-                        <w:rPr>
-                          <w:b/>
-                        </w:rPr>
-                        <w:tab/>
-                      </w:r>
-                    </w:p>
-                    <w:p>
-                      <w:pPr>
-                        <w:ind w:right="41"/>
-                        <w:rPr>
-                          <w:i/>
-                          <w:iCs/>
-                          <w:szCs w:val="28"/>
-                          <w:lang w:val="vi-VN"/>
-                        </w:rPr>
-                      </w:pPr>
-                    </w:p>
-                    <w:p>
-                      <w:pPr>
-                        <w:ind w:right="41"/>
-                        <w:rPr>
-                          <w:i/>
-                          <w:iCs/>
-                          <w:szCs w:val="28"/>
-                          <w:lang w:val="vi-VN"/>
-                        </w:rPr>
-                      </w:pPr>
-                    </w:p>
-                    <w:p>
-                      <w:pPr>
-                        <w:pStyle w:val="BodyText"/>
-                        <w:ind w:firstLine="0"/>
-                        <w:jc w:val="center"/>
-                        <w:rPr>
-                          <w:b/>
-                          <w:sz w:val="36"/>
-                          <w:szCs w:val="36"/>
-                          <w:shd w:val="clear" w:color="auto" w:fill="FFFFFF"/>
-                          <w:lang w:val="en-US"/>
-                        </w:rPr>
-                      </w:pPr>
-                      <w:r>
-                        <w:rPr>
-                          <w:b/>
-                          <w:sz w:val="36"/>
-                          <w:szCs w:val="36"/>
-                          <w:shd w:val="clear" w:color="auto" w:fill="FFFFFF"/>
-                          <w:lang w:val="vi-VN"/>
-                        </w:rPr>
-                        <w:t>NGHIÊN CỨU GIẢI PHÁP</w:t>
-                      </w:r>
-                      <w:r>
-                        <w:rPr>
-                          <w:b/>
-                          <w:sz w:val="36"/>
-                          <w:szCs w:val="36"/>
-                          <w:shd w:val="clear" w:color="auto" w:fill="FFFFFF"/>
-                          <w:lang w:val="en-US"/>
-                        </w:rPr>
-                        <w:t xml:space="preserve"> </w:t>
-                      </w:r>
-                      <w:r>
-                        <w:rPr>
-                          <w:b/>
-                          <w:sz w:val="36"/>
-                          <w:szCs w:val="36"/>
-                          <w:shd w:val="clear" w:color="auto" w:fill="FFFFFF"/>
-                          <w:lang w:val="vi-VN"/>
-                        </w:rPr>
-                        <w:t>ĐỒNG BỘ DỮ LIỆU REAL-TIME</w:t>
-                      </w:r>
-                      <w:r>
-                        <w:rPr>
-                          <w:b/>
-                          <w:sz w:val="36"/>
-                          <w:szCs w:val="36"/>
-                          <w:shd w:val="clear" w:color="auto" w:fill="FFFFFF"/>
-                          <w:lang w:val="en-US"/>
-                        </w:rPr>
-                        <w:t xml:space="preserve">  </w:t>
-                      </w:r>
-                      <w:r>
-                        <w:rPr>
-                          <w:b/>
-                          <w:sz w:val="36"/>
-                          <w:szCs w:val="36"/>
-                          <w:shd w:val="clear" w:color="auto" w:fill="FFFFFF"/>
-                          <w:lang w:val="vi-VN"/>
-                        </w:rPr>
-                        <w:t>GIỮA SQL VÀ ELASTICSEARCH</w:t>
-                      </w:r>
-                      <w:r>
-                        <w:rPr>
-                          <w:b/>
-                          <w:sz w:val="36"/>
-                          <w:szCs w:val="36"/>
-                          <w:shd w:val="clear" w:color="auto" w:fill="FFFFFF"/>
-                          <w:lang w:val="en-US"/>
-                        </w:rPr>
-                        <w:t xml:space="preserve"> </w:t>
-                      </w:r>
-                      <w:r>
-                        <w:rPr>
-                          <w:b/>
-                          <w:sz w:val="36"/>
-                          <w:szCs w:val="36"/>
-                          <w:shd w:val="clear" w:color="auto" w:fill="FFFFFF"/>
-                          <w:lang w:val="vi-VN"/>
-                        </w:rPr>
-                        <w:t xml:space="preserve">ĐÁP ỨNG </w:t>
-                      </w:r>
-                      <w:r>
-                        <w:rPr>
-                          <w:b/>
-                          <w:sz w:val="36"/>
-                          <w:szCs w:val="36"/>
-                          <w:shd w:val="clear" w:color="auto" w:fill="FFFFFF"/>
-                          <w:lang w:val="en-US"/>
-                        </w:rPr>
-                        <w:t xml:space="preserve"> </w:t>
-                      </w:r>
-                      <w:r>
-                        <w:rPr>
-                          <w:b/>
-                          <w:sz w:val="36"/>
-                          <w:szCs w:val="36"/>
-                          <w:shd w:val="clear" w:color="auto" w:fill="FFFFFF"/>
-                          <w:lang w:val="vi-VN"/>
-                        </w:rPr>
-                        <w:t>TÌM KIẾM DỮ LIỆU LỚN</w:t>
-                      </w:r>
-                    </w:p>
-                    <w:p>
-                      <w:pPr>
-                        <w:pStyle w:val="BodyText"/>
-                        <w:ind w:firstLine="0"/>
-                        <w:jc w:val="center"/>
-                        <w:rPr>
-                          <w:b/>
-                          <w:sz w:val="36"/>
-                          <w:szCs w:val="36"/>
-                          <w:shd w:val="clear" w:color="auto" w:fill="FFFFFF"/>
-                          <w:lang w:val="vi-VN"/>
-                        </w:rPr>
-                      </w:pPr>
-                      <w:r>
-                        <w:rPr>
-                          <w:b/>
-                          <w:sz w:val="36"/>
-                          <w:szCs w:val="36"/>
-                          <w:shd w:val="clear" w:color="auto" w:fill="FFFFFF"/>
-                          <w:lang w:val="vi-VN"/>
-                        </w:rPr>
-                        <w:t>CHO CÁC SẢN PHẨM CỦA</w:t>
-                      </w:r>
-                      <w:r>
-                        <w:rPr>
-                          <w:b/>
-                          <w:sz w:val="36"/>
-                          <w:szCs w:val="36"/>
-                          <w:shd w:val="clear" w:color="auto" w:fill="FFFFFF"/>
-                          <w:lang w:val="en-US"/>
-                        </w:rPr>
-                        <w:t xml:space="preserve"> </w:t>
-                      </w:r>
-                      <w:r>
-                        <w:rPr>
-                          <w:b/>
-                          <w:sz w:val="36"/>
-                          <w:szCs w:val="36"/>
-                          <w:shd w:val="clear" w:color="auto" w:fill="FFFFFF"/>
-                          <w:lang w:val="vi-VN"/>
-                        </w:rPr>
-                        <w:t>MISA</w:t>
-                      </w:r>
-                    </w:p>
-                    <w:p>
-                      <w:pPr>
-                        <w:pStyle w:val="BodyText"/>
-                        <w:rPr>
-                          <w:b/>
-                          <w:lang w:val="vi-VN"/>
-                        </w:rPr>
-                      </w:pPr>
-                    </w:p>
-                    <w:p>
-                      <w:pPr>
-                        <w:pStyle w:val="Title"/>
-                        <w:spacing w:line="240" w:lineRule="auto"/>
-                        <w:ind w:left="0" w:right="41" w:firstLine="0"/>
-                        <w:rPr>
-                          <w:sz w:val="40"/>
-                          <w:szCs w:val="40"/>
-                          <w:lang w:val="en-US"/>
-                        </w:rPr>
-                      </w:pPr>
-                      <w:r>
-                        <w:rPr>
-                          <w:sz w:val="28"/>
-                          <w:szCs w:val="28"/>
-                          <w:lang w:val="en-US"/>
-                        </w:rPr>
-                        <w:t>BÁO CÁO NGHIÊN CỨU</w:t>
-                      </w:r>
-                    </w:p>
-                    <w:p>
-                      <w:pPr>
-                        <w:pStyle w:val="Title"/>
-                        <w:spacing w:line="240" w:lineRule="auto"/>
-                        <w:ind w:left="0" w:right="41" w:firstLine="0"/>
-                        <w:rPr>
-                          <w:sz w:val="28"/>
-                          <w:szCs w:val="28"/>
-                          <w:lang w:val="vi-VN"/>
-                        </w:rPr>
-                      </w:pPr>
-                      <w:r>
-                        <w:rPr>
-                          <w:sz w:val="28"/>
-                          <w:szCs w:val="28"/>
-                          <w:lang w:val="en-US"/>
-                        </w:rPr>
-                        <w:t>Nhóm</w:t>
-                      </w:r>
-                      <w:r>
-                        <w:rPr>
-                          <w:sz w:val="28"/>
-                          <w:szCs w:val="28"/>
-                          <w:lang w:val="vi-VN"/>
-                        </w:rPr>
-                        <w:t xml:space="preserve">: </w:t>
-                      </w:r>
-                      <w:r>
-                        <w:rPr>
-                          <w:sz w:val="28"/>
-                          <w:szCs w:val="28"/>
-                          <w:lang w:val="vi-VN"/>
-                        </w:rPr>
-                        <w:t>Dream Chaser From CRM</w:t>
-                      </w:r>
-                      <w:r>
-                        <w:rPr>
-                          <w:sz w:val="28"/>
-                          <w:szCs w:val="28"/>
-                          <w:lang w:val="vi-VN"/>
-                        </w:rPr>
-                        <w:t xml:space="preserve"> </w:t>
-                      </w:r>
-                    </w:p>
-                    <w:p>
-                      <w:pPr>
-                        <w:pStyle w:val="BodyText"/>
-                        <w:ind w:firstLine="0"/>
-                        <w:jc w:val="left"/>
-                        <w:rPr>
-                          <w:b/>
-                        </w:rPr>
-                      </w:pPr>
-                    </w:p>
-                    <w:p>
-                      <w:pPr>
-                        <w:pStyle w:val="BodyText"/>
-                        <w:ind w:firstLine="0"/>
-                        <w:jc w:val="left"/>
-                        <w:rPr>
-                          <w:b/>
-                        </w:rPr>
-                      </w:pPr>
-                    </w:p>
-                    <w:p>
-                      <w:pPr>
-                        <w:pStyle w:val="BodyText"/>
-                        <w:ind w:firstLine="0"/>
-                        <w:jc w:val="left"/>
-                        <w:rPr>
-                          <w:b/>
-                        </w:rPr>
-                      </w:pPr>
-                    </w:p>
-                    <w:p>
-                      <w:pPr>
-                        <w:pStyle w:val="BodyText"/>
-                        <w:jc w:val="left"/>
-                        <w:rPr>
-                          <w:b/>
-                        </w:rPr>
-                      </w:pPr>
-                    </w:p>
-                    <w:p>
-                      <w:pPr>
-                        <w:spacing w:before="223"/>
-                        <w:ind w:left="4090" w:right="1922" w:firstLine="230"/>
-                        <w:rPr>
-                          <w:b/>
-                          <w:szCs w:val="28"/>
-                        </w:rPr>
-                      </w:pPr>
-                    </w:p>
-                    <w:p>
-                      <w:pPr>
-                        <w:spacing w:before="0" w:after="0" w:line="240" w:lineRule="auto"/>
-                        <w:ind w:left="2880" w:right="1922" w:firstLine="720"/>
-                        <w:rPr>
-                          <w:b/>
-                          <w:szCs w:val="28"/>
-                        </w:rPr>
-                      </w:pPr>
-                      <w:r>
-                        <w:rPr>
-                          <w:b/>
-                          <w:szCs w:val="28"/>
-                        </w:rPr>
-                        <w:t>HÀ NỘI, 0</w:t>
-                      </w:r>
-                      <w:r>
-                        <w:rPr>
-                          <w:b/>
-                          <w:szCs w:val="28"/>
-                        </w:rPr>
-                        <w:t>8</w:t>
-                      </w:r>
-                      <w:r>
-                        <w:rPr>
-                          <w:b/>
-                          <w:szCs w:val="28"/>
-                          <w:lang w:val="vi-VN"/>
-                        </w:rPr>
-                        <w:t>-</w:t>
-                      </w:r>
-                      <w:r>
-                        <w:rPr>
-                          <w:b/>
-                          <w:szCs w:val="28"/>
-                        </w:rPr>
-                        <w:t>2022</w:t>
-                      </w:r>
-                    </w:p>
-                  </w:txbxContent>
-                </v:textbox>
-              </v:shape>
-            </w:pict>
-          </mc:Fallback>
-        </mc:AlternateContent>
-      </w:r>
-      <w:r>
-        <w:rPr>
-          <w:b/>
-          <w:color w:val="000000" w:themeColor="text1"/>
-          <w:szCs w:val="28"/>
-        </w:rPr>
-        <w:br w:type="page"/>
-      </w:r>
-    </w:p>
-    <w:p>
-      <w:pPr>
-        <w:spacing w:before="0" w:after="0" w:line="240" w:lineRule="auto"/>
-        <w:ind w:right="1922"/>
-        <w:rPr>
-          <w:b/>
-          <w:color w:val="000000" w:themeColor="text1"/>
-          <w:szCs w:val="28"/>
-        </w:rPr>
-      </w:pPr>
-      <w:r>
-        <w:rPr>
-          <w:rFonts w:eastAsiaTheme="minorHAnsi"/>
-          <w:b/>
-          <w:bCs/>
-          <w:noProof/>
-          <w:color w:val="000000" w:themeColor="text1"/>
-        </w:rPr>
-        <w:lastRenderedPageBreak/>
         <mc:AlternateContent>
           <mc:Choice Requires="wps">
             <w:drawing>
@@ -1817,7 +722,7 @@
                                     <pic:cNvPicPr/>
                                   </pic:nvPicPr>
                                   <pic:blipFill>
-                                    <a:blip r:embed="rId8">
+                                    <a:blip r:embed="rId10">
                                       <a:extLst>
                                         <a:ext uri="{96DAC541-7B7A-43D3-8B79-37D633B846F1}">
                                           <asvg:svgBlip xmlns:asvg="http://schemas.microsoft.com/office/drawing/2016/SVG/main" xmlns:w16cid="http://schemas.microsoft.com/office/word/2016/wordml/cid" xmlns:w="http://schemas.openxmlformats.org/wordprocessingml/2006/main" xmlns:w10="urn:schemas-microsoft-com:office:word" xmlns:v="urn:schemas-microsoft-com:vml" xmlns:o="urn:schemas-microsoft-com:office:office" xmlns:am3d="http://schemas.microsoft.com/office/drawing/2017/model3d" xmlns:aink="http://schemas.microsoft.com/office/drawing/2016/ink" xmlns:cx8="http://schemas.microsoft.com/office/drawing/2016/5/14/chartex" xmlns:cx7="http://schemas.microsoft.com/office/drawing/2016/5/13/chartex" xmlns:cx6="http://schemas.microsoft.com/office/drawing/2016/5/12/chartex" xmlns:cx5="http://schemas.microsoft.com/office/drawing/2016/5/11/chartex" xmlns:cx4="http://schemas.microsoft.com/office/drawing/2016/5/10/chartex" xmlns:cx3="http://schemas.microsoft.com/office/drawing/2016/5/9/chartex" xmlns:cx2="http://schemas.microsoft.com/office/drawing/2015/10/21/chartex" xmlns:cx1="http://schemas.microsoft.com/office/drawing/2015/9/8/chartex" xmlns="" r:embed="rId9"/>
@@ -2248,16 +1153,6 @@
           <w:szCs w:val="28"/>
         </w:rPr>
       </w:pPr>
-      <w:r>
-        <w:rPr>
-          <w:b/>
-          <w:bCs/>
-          <w:color w:val="000000" w:themeColor="text1"/>
-          <w:sz w:val="28"/>
-          <w:szCs w:val="28"/>
-        </w:rPr>
-        <w:br w:type="page"/>
-      </w:r>
     </w:p>
     <w:p>
       <w:pPr>
@@ -2280,7 +1175,6 @@
           <w:color w:val="000000" w:themeColor="text1"/>
           <w:szCs w:val="28"/>
         </w:rPr>
-        <w:lastRenderedPageBreak/>
         <w:t xml:space="preserve">NHẬN XÉT CỦA </w:t>
       </w:r>
       <w:r>
@@ -5310,15 +4204,7 @@
           <w:sz w:val="28"/>
           <w:szCs w:val="24"/>
         </w:rPr>
-        <w:t>u</w:t>
-      </w:r>
-      <w:r>
-        <w:rPr>
-          <w:rFonts w:cs="Times New Roman"/>
-          <w:sz w:val="28"/>
-          <w:szCs w:val="24"/>
-        </w:rPr>
-        <w:t>, t</w:t>
+        <w:t>u, t</w:t>
       </w:r>
       <w:r>
         <w:rPr>
@@ -5547,7 +4433,7 @@
           <w:sz w:val="28"/>
         </w:rPr>
         <w:sectPr>
-          <w:footerReference w:type="default" r:id="rId10"/>
+          <w:footerReference w:type="default" r:id="rId11"/>
           <w:pgSz w:w="11900" w:h="16840"/>
           <w:pgMar w:top="1411" w:right="1440" w:bottom="1138" w:left="1440" w:header="850" w:footer="850" w:gutter="0"/>
           <w:cols w:space="720"/>
@@ -5741,6 +4627,13 @@
         </w:rPr>
         <w:t>. Trong nội dung bài toán này, dựa vào tình hình thực tế của Khối sản xuất, nhóm xin sử dụng hệ cơ sở dữ liệu quan hệ MySQL để tiến hành nghiên cứu</w:t>
       </w:r>
+      <w:r>
+        <w:rPr>
+          <w:color w:val="000000" w:themeColor="text1"/>
+          <w:sz w:val="28"/>
+        </w:rPr>
+        <w:t>.</w:t>
+      </w:r>
     </w:p>
     <w:p>
       <w:pPr>
@@ -5755,21 +4648,7 @@
           <w:color w:val="000000" w:themeColor="text1"/>
           <w:sz w:val="28"/>
         </w:rPr>
-        <w:t>Việc đồng bộ dữ liệu giữa CSDL gốc</w:t>
-      </w:r>
-      <w:r>
-        <w:rPr>
-          <w:color w:val="000000" w:themeColor="text1"/>
-          <w:sz w:val="28"/>
-        </w:rPr>
-        <w:t xml:space="preserve"> </w:t>
-      </w:r>
-      <w:r>
-        <w:rPr>
-          <w:color w:val="000000" w:themeColor="text1"/>
-          <w:sz w:val="28"/>
-        </w:rPr>
-        <w:t xml:space="preserve">và </w:t>
+        <w:t xml:space="preserve">Việc đồng bộ dữ liệu giữa CSDL gốc và </w:t>
       </w:r>
       <w:r>
         <w:rPr>
@@ -5838,14 +4717,7 @@
           <w:color w:val="000000" w:themeColor="text1"/>
           <w:sz w:val="28"/>
         </w:rPr>
-        <w:t>: Mất bao lâu để đồn</w:t>
-      </w:r>
-      <w:r>
-        <w:rPr>
-          <w:color w:val="000000" w:themeColor="text1"/>
-          <w:sz w:val="28"/>
-        </w:rPr>
-        <w:t>g bộ hóa dữ liệu từ</w:t>
+        <w:t>: Mất bao lâu để đồng bộ hóa dữ liệu từ</w:t>
       </w:r>
       <w:r>
         <w:rPr>
@@ -5886,14 +4758,7 @@
           <w:color w:val="000000" w:themeColor="text1"/>
           <w:sz w:val="28"/>
         </w:rPr>
-        <w:t>Đồng bộ dữ liệu đủ</w:t>
-      </w:r>
-      <w:r>
-        <w:rPr>
-          <w:color w:val="000000" w:themeColor="text1"/>
-          <w:sz w:val="28"/>
-        </w:rPr>
-        <w:t xml:space="preserve">: Khi dữ liệu DB </w:t>
+        <w:t xml:space="preserve">Đồng bộ dữ liệu đủ: Khi dữ liệu DB </w:t>
       </w:r>
       <w:r>
         <w:rPr>
@@ -6045,7 +4910,7 @@
           <w:color w:val="000000" w:themeColor="text1"/>
           <w:sz w:val="28"/>
         </w:rPr>
-        <w:t xml:space="preserve">Change Data Capture (CDC): Thay đổi dữ liệu được ghi lại từ DB, được đẩy sang chương trình trung gian và được đẩy đồng bộ đến Elasticsearch bằng cách sử dụng logic của chương trình trung gian. Dựa trên cơ chế CDC, dữ liệu chính xác được trả về với tốc độ cực nhanh để đáp ứng các </w:t>
+        <w:t xml:space="preserve">Change Data Capture (CDC): Thay đổi dữ liệu được ghi lại từ DB, được đẩy sang chương trình trung gian và được đẩy đồng bộ đến Elasticsearch bằng cách sử dụng logic của chương trình trung gian. Dựa trên cơ chế </w:t>
       </w:r>
       <w:r>
         <w:rPr>
@@ -6053,7 +4918,21 @@
           <w:sz w:val="28"/>
         </w:rPr>
         <w:lastRenderedPageBreak/>
-        <w:t>truy vấn. Giải pháp này ít được kết hợp với các chương trình ứng dụng. Do đó, nó có thể được trừu tượng hóa và tách biệt khỏi các hệ thống kinh doanh, làm cho nó phù hợp để sử dụng trên quy mô lớn. Điều này được minh họa trong hình sau.</w:t>
+        <w:t xml:space="preserve">CDC, dữ liệu chính xác được trả về với tốc độ cực nhanh để đáp ứng các truy vấn. </w:t>
+      </w:r>
+      <w:r>
+        <w:rPr>
+          <w:color w:val="000000" w:themeColor="text1"/>
+          <w:sz w:val="28"/>
+        </w:rPr>
+        <w:t>Dưới đây là mô hình CDC cơ bản</w:t>
+      </w:r>
+      <w:r>
+        <w:rPr>
+          <w:color w:val="000000" w:themeColor="text1"/>
+          <w:sz w:val="28"/>
+        </w:rPr>
+        <w:t>.</w:t>
       </w:r>
     </w:p>
     <w:p>
@@ -6084,7 +4963,7 @@
                     <pic:cNvPicPr/>
                   </pic:nvPicPr>
                   <pic:blipFill>
-                    <a:blip r:embed="rId11"/>
+                    <a:blip r:embed="rId12"/>
                     <a:stretch>
                       <a:fillRect/>
                     </a:stretch>
@@ -6263,7 +5142,6 @@
         <w:rPr>
           <w:sz w:val="28"/>
         </w:rPr>
-        <w:lastRenderedPageBreak/>
         <w:t>Cơ sở dữ liệu chính ghi dữ liệu vào tệp binlog khi cơ chế BinLog được bật.</w:t>
       </w:r>
     </w:p>
@@ -6282,6 +5160,7 @@
         <w:rPr>
           <w:sz w:val="28"/>
         </w:rPr>
+        <w:lastRenderedPageBreak/>
         <w:t>Cơ sở dữ liệu phụ lấy dữ liệu binlog từ cơ sở dữ liệu chính, phát lại dữ liệu binlog và cập nhật dữ liệu trong cơ sở dữ liệu phụ.</w:t>
       </w:r>
     </w:p>
@@ -6346,7 +5225,7 @@
                     <pic:cNvPicPr/>
                   </pic:nvPicPr>
                   <pic:blipFill>
-                    <a:blip r:embed="rId12"/>
+                    <a:blip r:embed="rId13"/>
                     <a:stretch>
                       <a:fillRect/>
                     </a:stretch>
@@ -6471,7 +5350,7 @@
                     </pic:cNvPicPr>
                   </pic:nvPicPr>
                   <pic:blipFill>
-                    <a:blip r:embed="rId13">
+                    <a:blip r:embed="rId14">
                       <a:extLst>
                         <a:ext uri="{28A0092B-C50C-407E-A947-70E740481C1C}">
                           <a14:useLocalDpi xmlns:a14="http://schemas.microsoft.com/office/drawing/2010/main" val="0"/>
@@ -6634,7 +5513,7 @@
       <w:r>
         <w:t>Phân tán hệ thống: Giúp phân tách hệ thống thành nhiều service nhỏ hơn, mỗi service chỉ xử lý 1 chức năng nhất định theo cấu trúc </w:t>
       </w:r>
-      <w:hyperlink r:id="rId14" w:history="1">
+      <w:hyperlink r:id="rId15" w:history="1">
         <w:r>
           <w:rPr>
             <w:rStyle w:val="Hyperlink"/>
@@ -6787,7 +5666,7 @@
                     </pic:cNvPicPr>
                   </pic:nvPicPr>
                   <pic:blipFill>
-                    <a:blip r:embed="rId15">
+                    <a:blip r:embed="rId16">
                       <a:extLst>
                         <a:ext uri="{28A0092B-C50C-407E-A947-70E740481C1C}">
                           <a14:useLocalDpi xmlns:a14="http://schemas.microsoft.com/office/drawing/2010/main" val="0"/>
@@ -6868,7 +5747,7 @@
                     </pic:cNvPicPr>
                   </pic:nvPicPr>
                   <pic:blipFill>
-                    <a:blip r:embed="rId16">
+                    <a:blip r:embed="rId17">
                       <a:extLst>
                         <a:ext uri="{28A0092B-C50C-407E-A947-70E740481C1C}">
                           <a14:useLocalDpi xmlns:a14="http://schemas.microsoft.com/office/drawing/2010/main" val="0"/>
@@ -7136,15 +6015,12 @@
         </w:rPr>
         <w:t>. Canal chỉ hỗ trợ DB Source là MySQL.</w:t>
       </w:r>
-      <w:bookmarkStart w:id="17" w:name="_GoBack"/>
-      <w:bookmarkEnd w:id="17"/>
     </w:p>
     <w:p>
       <w:pPr>
         <w:pStyle w:val="Heading2"/>
         <w:rPr>
           <w:rFonts w:cs="Times New Roman"/>
-          <w:b w:val="0"/>
           <w:sz w:val="28"/>
         </w:rPr>
       </w:pPr>
@@ -7181,7 +6057,17 @@
           <w:rFonts w:cs="Times New Roman"/>
           <w:sz w:val="28"/>
         </w:rPr>
-        <w:t>Tool đồng bộ bên thứ ba</w:t>
+        <w:t>Các vấn đề cần lưu ý khi triển khai</w:t>
+      </w:r>
+    </w:p>
+    <w:p>
+      <w:r>
+        <w:t>Kdssdfasa</w:t>
+      </w:r>
+    </w:p>
+    <w:p>
+      <w:r>
+        <w:t>monitor</w:t>
       </w:r>
     </w:p>
     <w:p>
@@ -7197,7 +6083,7 @@
           <w:sz w:val="28"/>
         </w:rPr>
       </w:pPr>
-      <w:bookmarkStart w:id="18" w:name="_Toc112272904"/>
+      <w:bookmarkStart w:id="17" w:name="_Toc112272904"/>
       <w:r>
         <w:rPr>
           <w:b/>
@@ -7230,7 +6116,7 @@
         </w:rPr>
         <w:t>luận</w:t>
       </w:r>
-      <w:bookmarkEnd w:id="18"/>
+      <w:bookmarkEnd w:id="17"/>
     </w:p>
     <w:p>
       <w:pPr>
@@ -7274,7 +6160,7 @@
           <w:sz w:val="28"/>
         </w:rPr>
       </w:pPr>
-      <w:bookmarkStart w:id="19" w:name="_Toc112272906"/>
+      <w:bookmarkStart w:id="18" w:name="_Toc112272906"/>
       <w:r>
         <w:rPr>
           <w:rFonts w:ascii="Times New Roman" w:hAnsi="Times New Roman" w:cs="Times New Roman"/>
@@ -7303,7 +6189,7 @@
         </w:rPr>
         <w:t xml:space="preserve">. </w:t>
       </w:r>
-      <w:bookmarkEnd w:id="19"/>
+      <w:bookmarkEnd w:id="18"/>
       <w:r>
         <w:rPr>
           <w:rFonts w:ascii="Times New Roman" w:hAnsi="Times New Roman" w:cs="Times New Roman"/>
@@ -7406,7 +6292,7 @@
                     </pic:cNvPicPr>
                   </pic:nvPicPr>
                   <pic:blipFill>
-                    <a:blip r:embed="rId17">
+                    <a:blip r:embed="rId18">
                       <a:extLst>
                         <a:ext uri="{28A0092B-C50C-407E-A947-70E740481C1C}">
                           <a14:useLocalDpi xmlns:a14="http://schemas.microsoft.com/office/drawing/2010/main" val="0"/>
@@ -7472,25 +6358,13 @@
         <w:rPr>
           <w:sz w:val="28"/>
         </w:rPr>
-        <w:t xml:space="preserve">đóng vai trò là slave để nhận các thay đổi từ master database </w:t>
-      </w:r>
-      <w:r>
-        <w:rPr>
-          <w:sz w:val="28"/>
-        </w:rPr>
-        <w:t>MySQL</w:t>
-      </w:r>
-      <w:r>
-        <w:rPr>
-          <w:sz w:val="28"/>
-        </w:rPr>
-        <w:t xml:space="preserve">. </w:t>
-      </w:r>
-      <w:r>
-        <w:rPr>
-          <w:sz w:val="28"/>
-        </w:rPr>
-        <w:t>Bằng giải pháp như vậy, worker sẽ nhận được các dữ liệu thay đổi real</w:t>
+        <w:t>đóng vai trò là slave để nhận các thay đổi từ master database MySQL</w:t>
+      </w:r>
+      <w:r>
+        <w:rPr>
+          <w:sz w:val="28"/>
+        </w:rPr>
+        <w:t>. Bằng giải pháp như vậy, worker sẽ nhận được các dữ liệu thay đổi real</w:t>
       </w:r>
       <w:r>
         <w:rPr>
@@ -7502,13 +6376,7 @@
         <w:rPr>
           <w:sz w:val="28"/>
         </w:rPr>
-        <w:t xml:space="preserve">time rồi gửi đến các </w:t>
-      </w:r>
-      <w:r>
-        <w:rPr>
-          <w:sz w:val="28"/>
-        </w:rPr>
-        <w:t>hệ thống</w:t>
+        <w:t>time rồi gửi đến các hệ thống</w:t>
       </w:r>
       <w:r>
         <w:rPr>
@@ -7569,239 +6437,6 @@
             <wp:extent cx="5732145" cy="2824480"/>
             <wp:effectExtent l="0" t="0" r="1905" b="0"/>
             <wp:docPr id="10" name="Picture 10"/>
-            <wp:cNvGraphicFramePr>
-              <a:graphicFrameLocks xmlns:a="http://schemas.openxmlformats.org/drawingml/2006/main" noChangeAspect="1"/>
-            </wp:cNvGraphicFramePr>
-            <a:graphic xmlns:a="http://schemas.openxmlformats.org/drawingml/2006/main">
-              <a:graphicData uri="http://schemas.openxmlformats.org/drawingml/2006/picture">
-                <pic:pic xmlns:pic="http://schemas.openxmlformats.org/drawingml/2006/picture">
-                  <pic:nvPicPr>
-                    <pic:cNvPr id="1" name=""/>
-                    <pic:cNvPicPr/>
-                  </pic:nvPicPr>
-                  <pic:blipFill>
-                    <a:blip r:embed="rId18"/>
-                    <a:stretch>
-                      <a:fillRect/>
-                    </a:stretch>
-                  </pic:blipFill>
-                  <pic:spPr>
-                    <a:xfrm>
-                      <a:off x="0" y="0"/>
-                      <a:ext cx="5732145" cy="2824480"/>
-                    </a:xfrm>
-                    <a:prstGeom prst="rect">
-                      <a:avLst/>
-                    </a:prstGeom>
-                  </pic:spPr>
-                </pic:pic>
-              </a:graphicData>
-            </a:graphic>
-          </wp:inline>
-        </w:drawing>
-      </w:r>
-    </w:p>
-    <w:p>
-      <w:pPr>
-        <w:rPr>
-          <w:sz w:val="28"/>
-        </w:rPr>
-      </w:pPr>
-      <w:r>
-        <w:rPr>
-          <w:sz w:val="28"/>
-        </w:rPr>
-        <w:t>V</w:t>
-      </w:r>
-      <w:r>
-        <w:rPr>
-          <w:sz w:val="28"/>
-        </w:rPr>
-        <w:t>iệc áp dụng cơ chế binaray log</w:t>
-      </w:r>
-      <w:r>
-        <w:rPr>
-          <w:sz w:val="28"/>
-        </w:rPr>
-        <w:t>, Tiki đưa ra</w:t>
-      </w:r>
-      <w:r>
-        <w:rPr>
-          <w:sz w:val="28"/>
-        </w:rPr>
-        <w:t xml:space="preserve"> các vấn đề cần giải quyết:</w:t>
-      </w:r>
-    </w:p>
-    <w:p>
-      <w:pPr>
-        <w:pStyle w:val="ListParagraph"/>
-        <w:numPr>
-          <w:ilvl w:val="0"/>
-          <w:numId w:val="49"/>
-        </w:numPr>
-        <w:rPr>
-          <w:sz w:val="28"/>
-        </w:rPr>
-      </w:pPr>
-      <w:r>
-        <w:rPr>
-          <w:sz w:val="28"/>
-        </w:rPr>
-        <w:lastRenderedPageBreak/>
-        <w:t>Quản lý checkpoint: worker có thể tắt đột ngột, nếu khởi động lại làm thế nào để worker biết vị trí offset cuối cùng của file log để quay lại đọc tiếp?</w:t>
-      </w:r>
-    </w:p>
-    <w:p>
-      <w:pPr>
-        <w:pStyle w:val="ListParagraph"/>
-        <w:numPr>
-          <w:ilvl w:val="0"/>
-          <w:numId w:val="49"/>
-        </w:numPr>
-        <w:rPr>
-          <w:sz w:val="28"/>
-        </w:rPr>
-      </w:pPr>
-      <w:r>
-        <w:rPr>
-          <w:sz w:val="28"/>
-        </w:rPr>
-        <w:t>MySQL</w:t>
-      </w:r>
-      <w:r>
-        <w:rPr>
-          <w:sz w:val="28"/>
-        </w:rPr>
-        <w:t xml:space="preserve"> ghi log tất cả các thay đổi, worker chỉ lọc ra các thay đổi nhất định gửi đi. Làm thế nào để đảm bảo thứ tự commit checkpoint chính xác với thự tự các checkpoint đọc được?</w:t>
-      </w:r>
-    </w:p>
-    <w:p>
-      <w:pPr>
-        <w:pStyle w:val="ListParagraph"/>
-        <w:numPr>
-          <w:ilvl w:val="0"/>
-          <w:numId w:val="49"/>
-        </w:numPr>
-        <w:rPr>
-          <w:sz w:val="28"/>
-        </w:rPr>
-      </w:pPr>
-      <w:r>
-        <w:rPr>
-          <w:sz w:val="28"/>
-        </w:rPr>
-        <w:t xml:space="preserve">Làm thế nào để đảm bảo </w:t>
-      </w:r>
-      <w:r>
-        <w:rPr>
-          <w:sz w:val="28"/>
-        </w:rPr>
-        <w:t>hiệu năng</w:t>
-      </w:r>
-      <w:r>
-        <w:rPr>
-          <w:sz w:val="28"/>
-        </w:rPr>
-        <w:t xml:space="preserve"> của worker. Database </w:t>
-      </w:r>
-      <w:r>
-        <w:rPr>
-          <w:sz w:val="28"/>
-        </w:rPr>
-        <w:t>T</w:t>
-      </w:r>
-      <w:r>
-        <w:rPr>
-          <w:sz w:val="28"/>
-        </w:rPr>
-        <w:t>iki có thể ghi nhận tới 10k thay đổi một giây. Tất cả các thay đổi được streamming real time cho worker. Nếu worker không xử lý tốt sẽ dẫn tới độ trễ lớn.</w:t>
-      </w:r>
-    </w:p>
-    <w:p>
-      <w:pPr>
-        <w:pStyle w:val="ListParagraph"/>
-        <w:numPr>
-          <w:ilvl w:val="0"/>
-          <w:numId w:val="49"/>
-        </w:numPr>
-        <w:rPr>
-          <w:sz w:val="28"/>
-        </w:rPr>
-      </w:pPr>
-      <w:r>
-        <w:rPr>
-          <w:sz w:val="28"/>
-        </w:rPr>
-        <w:t xml:space="preserve">Các cơ chế retry thế nào để đảm bảo tính chính xác và ổn định tuyệt đối của worker. Một ngày database tiki ghi nhận tầm 50 triệu lần thay đổi. Bất cứ </w:t>
-      </w:r>
-      <w:r>
-        <w:rPr>
-          <w:sz w:val="28"/>
-        </w:rPr>
-        <w:t>sự cố</w:t>
-      </w:r>
-      <w:r>
-        <w:rPr>
-          <w:sz w:val="28"/>
-        </w:rPr>
-        <w:t xml:space="preserve"> nào khi xử lý của worker đều có thể dẫn tới sự không ổn định và rất khó để truy vết, khắc phục.</w:t>
-      </w:r>
-    </w:p>
-    <w:p>
-      <w:pPr>
-        <w:pStyle w:val="Heading2"/>
-        <w:rPr>
-          <w:sz w:val="28"/>
-        </w:rPr>
-      </w:pPr>
-      <w:r>
-        <w:rPr>
-          <w:sz w:val="28"/>
-        </w:rPr>
-        <w:t>4.2</w:t>
-      </w:r>
-      <w:r>
-        <w:rPr>
-          <w:sz w:val="28"/>
-        </w:rPr>
-        <w:t xml:space="preserve">. </w:t>
-      </w:r>
-      <w:r>
-        <w:rPr>
-          <w:sz w:val="28"/>
-        </w:rPr>
-        <w:t xml:space="preserve">Cách </w:t>
-      </w:r>
-      <w:r>
-        <w:rPr>
-          <w:sz w:val="28"/>
-        </w:rPr>
-        <w:t>Alibaba giải quyết bài toán đồng bộ dữ liệu real-time giữa MySQL và ElasticSearch</w:t>
-      </w:r>
-    </w:p>
-    <w:p>
-      <w:pPr>
-        <w:rPr>
-          <w:sz w:val="28"/>
-        </w:rPr>
-      </w:pPr>
-      <w:r>
-        <w:rPr>
-          <w:sz w:val="28"/>
-        </w:rPr>
-        <w:t>Alibaba là một công ty công nghệ lớn của Trung Quốc và thế giới, với lượng người dùng của riêng đất nước tỷ dân, lượng dữ liệu là rất lớn. Alibaba cũng đã gặp phải thách thức về đồng bộ dữ liệu real-time từ DB MySQL của họ sang ElasticSearch. Dưới đây mô tả tổng quan về mô hình giải pháp mà Alibaba đưa ra để giải quyết bài toán:</w:t>
-      </w:r>
-    </w:p>
-    <w:p>
-      <w:r>
-        <w:rPr>
-          <w:noProof/>
-        </w:rPr>
-        <w:drawing>
-          <wp:inline distT="0" distB="0" distL="0" distR="0" wp14:anchorId="73FAAE46" wp14:editId="66D5C4DE">
-            <wp:extent cx="5732145" cy="3266440"/>
-            <wp:effectExtent l="0" t="0" r="1905" b="0"/>
-            <wp:docPr id="1" name="Picture 1"/>
             <wp:cNvGraphicFramePr>
               <a:graphicFrameLocks xmlns:a="http://schemas.openxmlformats.org/drawingml/2006/main" noChangeAspect="1"/>
             </wp:cNvGraphicFramePr>
@@ -7821,6 +6456,234 @@
                   <pic:spPr>
                     <a:xfrm>
                       <a:off x="0" y="0"/>
+                      <a:ext cx="5732145" cy="2824480"/>
+                    </a:xfrm>
+                    <a:prstGeom prst="rect">
+                      <a:avLst/>
+                    </a:prstGeom>
+                  </pic:spPr>
+                </pic:pic>
+              </a:graphicData>
+            </a:graphic>
+          </wp:inline>
+        </w:drawing>
+      </w:r>
+    </w:p>
+    <w:p>
+      <w:pPr>
+        <w:rPr>
+          <w:sz w:val="28"/>
+        </w:rPr>
+      </w:pPr>
+      <w:r>
+        <w:rPr>
+          <w:sz w:val="28"/>
+        </w:rPr>
+        <w:t>V</w:t>
+      </w:r>
+      <w:r>
+        <w:rPr>
+          <w:sz w:val="28"/>
+        </w:rPr>
+        <w:t>iệc áp dụng cơ chế binaray log</w:t>
+      </w:r>
+      <w:r>
+        <w:rPr>
+          <w:sz w:val="28"/>
+        </w:rPr>
+        <w:t>, Tiki đưa ra</w:t>
+      </w:r>
+      <w:r>
+        <w:rPr>
+          <w:sz w:val="28"/>
+        </w:rPr>
+        <w:t xml:space="preserve"> các vấn đề cần giải quyết:</w:t>
+      </w:r>
+    </w:p>
+    <w:p>
+      <w:pPr>
+        <w:pStyle w:val="ListParagraph"/>
+        <w:numPr>
+          <w:ilvl w:val="0"/>
+          <w:numId w:val="49"/>
+        </w:numPr>
+        <w:rPr>
+          <w:sz w:val="28"/>
+        </w:rPr>
+      </w:pPr>
+      <w:r>
+        <w:rPr>
+          <w:sz w:val="28"/>
+        </w:rPr>
+        <w:lastRenderedPageBreak/>
+        <w:t>Quản lý checkpoint: worker có thể tắt đột ngột, nếu khởi động lại làm thế nào để worker biết vị trí offset cuối cùng của file log để quay lại đọc tiếp?</w:t>
+      </w:r>
+    </w:p>
+    <w:p>
+      <w:pPr>
+        <w:pStyle w:val="ListParagraph"/>
+        <w:numPr>
+          <w:ilvl w:val="0"/>
+          <w:numId w:val="49"/>
+        </w:numPr>
+        <w:rPr>
+          <w:sz w:val="28"/>
+        </w:rPr>
+      </w:pPr>
+      <w:r>
+        <w:rPr>
+          <w:sz w:val="28"/>
+        </w:rPr>
+        <w:t>MySQL</w:t>
+      </w:r>
+      <w:r>
+        <w:rPr>
+          <w:sz w:val="28"/>
+        </w:rPr>
+        <w:t xml:space="preserve"> ghi log tất cả các thay đổi, worker chỉ lọc ra các thay đổi nhất định gửi đi. Làm thế nào để đảm bảo thứ tự commit checkpoint chính xác với thự tự các checkpoint đọc được?</w:t>
+      </w:r>
+    </w:p>
+    <w:p>
+      <w:pPr>
+        <w:pStyle w:val="ListParagraph"/>
+        <w:numPr>
+          <w:ilvl w:val="0"/>
+          <w:numId w:val="49"/>
+        </w:numPr>
+        <w:rPr>
+          <w:sz w:val="28"/>
+        </w:rPr>
+      </w:pPr>
+      <w:r>
+        <w:rPr>
+          <w:sz w:val="28"/>
+        </w:rPr>
+        <w:t xml:space="preserve">Làm thế nào để đảm bảo </w:t>
+      </w:r>
+      <w:r>
+        <w:rPr>
+          <w:sz w:val="28"/>
+        </w:rPr>
+        <w:t>hiệu năng</w:t>
+      </w:r>
+      <w:r>
+        <w:rPr>
+          <w:sz w:val="28"/>
+        </w:rPr>
+        <w:t xml:space="preserve"> của worker. Database </w:t>
+      </w:r>
+      <w:r>
+        <w:rPr>
+          <w:sz w:val="28"/>
+        </w:rPr>
+        <w:t>T</w:t>
+      </w:r>
+      <w:r>
+        <w:rPr>
+          <w:sz w:val="28"/>
+        </w:rPr>
+        <w:t>iki có thể ghi nhận tới 10k thay đổi một giây. Tất cả các thay đổi được streamming real time cho worker. Nếu worker không xử lý tốt sẽ dẫn tới độ trễ lớn.</w:t>
+      </w:r>
+    </w:p>
+    <w:p>
+      <w:pPr>
+        <w:pStyle w:val="ListParagraph"/>
+        <w:numPr>
+          <w:ilvl w:val="0"/>
+          <w:numId w:val="49"/>
+        </w:numPr>
+        <w:rPr>
+          <w:sz w:val="28"/>
+        </w:rPr>
+      </w:pPr>
+      <w:r>
+        <w:rPr>
+          <w:sz w:val="28"/>
+        </w:rPr>
+        <w:t xml:space="preserve">Các cơ chế retry thế nào để đảm bảo tính chính xác và ổn định tuyệt đối của worker. Một ngày database tiki ghi nhận tầm 50 triệu lần thay đổi. Bất cứ </w:t>
+      </w:r>
+      <w:r>
+        <w:rPr>
+          <w:sz w:val="28"/>
+        </w:rPr>
+        <w:t>sự cố</w:t>
+      </w:r>
+      <w:r>
+        <w:rPr>
+          <w:sz w:val="28"/>
+        </w:rPr>
+        <w:t xml:space="preserve"> nào khi xử lý của worker đều có thể dẫn tới sự không ổn định và rất khó để truy vết, khắc phục.</w:t>
+      </w:r>
+    </w:p>
+    <w:p>
+      <w:pPr>
+        <w:pStyle w:val="Heading2"/>
+        <w:rPr>
+          <w:sz w:val="28"/>
+        </w:rPr>
+      </w:pPr>
+      <w:r>
+        <w:rPr>
+          <w:sz w:val="28"/>
+        </w:rPr>
+        <w:t>4.2</w:t>
+      </w:r>
+      <w:r>
+        <w:rPr>
+          <w:sz w:val="28"/>
+        </w:rPr>
+        <w:t xml:space="preserve">. </w:t>
+      </w:r>
+      <w:r>
+        <w:rPr>
+          <w:sz w:val="28"/>
+        </w:rPr>
+        <w:t>Cách Alibaba giải quyết bài toán đồng bộ dữ liệu real-time giữa MySQL và ElasticSearch</w:t>
+      </w:r>
+    </w:p>
+    <w:p>
+      <w:pPr>
+        <w:rPr>
+          <w:sz w:val="28"/>
+        </w:rPr>
+      </w:pPr>
+      <w:r>
+        <w:rPr>
+          <w:sz w:val="28"/>
+        </w:rPr>
+        <w:t>Alibaba là một công ty công nghệ lớn của Trung Quốc và thế giới, với lượng người dùng của riêng đất nước tỷ dân, lượng dữ liệu là rất lớn. Alibaba cũng đã gặp phải thách thức về đồng bộ dữ liệu real-time từ DB MySQL của họ sang ElasticSearch. Dưới đây mô tả tổng quan về mô hình giải pháp mà Alibaba đưa ra để giải quyết bài toán:</w:t>
+      </w:r>
+    </w:p>
+    <w:p>
+      <w:bookmarkStart w:id="19" w:name="_GoBack"/>
+      <w:r>
+        <w:rPr>
+          <w:noProof/>
+        </w:rPr>
+        <w:drawing>
+          <wp:inline distT="0" distB="0" distL="0" distR="0" wp14:anchorId="73FAAE46" wp14:editId="66D5C4DE">
+            <wp:extent cx="5732145" cy="3266440"/>
+            <wp:effectExtent l="0" t="0" r="1905" b="0"/>
+            <wp:docPr id="1" name="Picture 1"/>
+            <wp:cNvGraphicFramePr>
+              <a:graphicFrameLocks xmlns:a="http://schemas.openxmlformats.org/drawingml/2006/main" noChangeAspect="1"/>
+            </wp:cNvGraphicFramePr>
+            <a:graphic xmlns:a="http://schemas.openxmlformats.org/drawingml/2006/main">
+              <a:graphicData uri="http://schemas.openxmlformats.org/drawingml/2006/picture">
+                <pic:pic xmlns:pic="http://schemas.openxmlformats.org/drawingml/2006/picture">
+                  <pic:nvPicPr>
+                    <pic:cNvPr id="1" name=""/>
+                    <pic:cNvPicPr/>
+                  </pic:nvPicPr>
+                  <pic:blipFill>
+                    <a:blip r:embed="rId20"/>
+                    <a:stretch>
+                      <a:fillRect/>
+                    </a:stretch>
+                  </pic:blipFill>
+                  <pic:spPr>
+                    <a:xfrm>
+                      <a:off x="0" y="0"/>
                       <a:ext cx="5732145" cy="3266440"/>
                     </a:xfrm>
                     <a:prstGeom prst="rect">
@@ -7833,6 +6696,7 @@
           </wp:inline>
         </w:drawing>
       </w:r>
+      <w:bookmarkEnd w:id="19"/>
     </w:p>
     <w:p>
       <w:pPr>
@@ -8158,7 +7022,7 @@
           <w:rPr>
             <w:noProof/>
           </w:rPr>
-          <w:t>18</w:t>
+          <w:t>20</w:t>
         </w:r>
         <w:r>
           <w:rPr>
@@ -14237,6 +13101,7 @@
   <w:style w:type="character" w:default="1" w:styleId="DefaultParagraphFont">
     <w:name w:val="Default Paragraph Font"/>
     <w:uiPriority w:val="1"/>
+    <w:semiHidden/>
     <w:unhideWhenUsed/>
   </w:style>
   <w:style w:type="table" w:default="1" w:styleId="TableNormal">
@@ -15071,7 +13936,7 @@
 </file>
 
 <file path=customXml/itemProps1.xml><?xml version="1.0" encoding="utf-8"?>
-<ds:datastoreItem xmlns:ds="http://schemas.openxmlformats.org/officeDocument/2006/customXml" ds:itemID="{0598C7F3-178D-44EC-A632-9EA576170AC4}">
+<ds:datastoreItem xmlns:ds="http://schemas.openxmlformats.org/officeDocument/2006/customXml" ds:itemID="{E258D637-C9E6-4624-9409-F025A3E71307}">
   <ds:schemaRefs>
     <ds:schemaRef ds:uri="http://schemas.openxmlformats.org/officeDocument/2006/bibliography"/>
   </ds:schemaRefs>

</xml_diff>